<commit_message>
Couple new resources added
</commit_message>
<xml_diff>
--- a/dgallenb/NLP Deployment Notes.docx
+++ b/dgallenb/NLP Deployment Notes.docx
@@ -11,7 +11,18 @@
         <w:t>s</w:t>
       </w:r>
     </w:p>
+    <w:p/>
     <w:p>
+      <w:pPr>
+        <w:rPr>
+          <w:rStyle w:val="Hyperlink"/>
+          <w:color w:val="auto"/>
+          <w:u w:val="none"/>
+        </w:rPr>
+      </w:pPr>
+      <w:r>
+        <w:t xml:space="preserve">Potentially useful, 3 hours long: </w:t>
+      </w:r>
       <w:hyperlink r:id="rId4" w:history="1">
         <w:r>
           <w:rPr>
@@ -22,6 +33,17 @@
       </w:hyperlink>
     </w:p>
     <w:p>
+      <w:pPr>
+        <w:rPr>
+          <w:rStyle w:val="Hyperlink"/>
+        </w:rPr>
+      </w:pPr>
+    </w:p>
+    <w:p/>
+    <w:p>
+      <w:r>
+        <w:t xml:space="preserve">Short tutorial involving BERT: </w:t>
+      </w:r>
       <w:hyperlink r:id="rId5" w:history="1">
         <w:r>
           <w:rPr>

</xml_diff>

<commit_message>
Added more tutorials and useful resources
sorry for not adding more details to notes. In a fair bit of pain from a tooth breaking atm.
</commit_message>
<xml_diff>
--- a/dgallenb/NLP Deployment Notes.docx
+++ b/dgallenb/NLP Deployment Notes.docx
@@ -50,6 +50,72 @@
             <w:rStyle w:val="Hyperlink"/>
           </w:rPr>
           <w:t>https://www.youtube.com/watch?v=iiwEW-sg9KE</w:t>
+        </w:r>
+      </w:hyperlink>
+    </w:p>
+    <w:p/>
+    <w:p/>
+    <w:p>
+      <w:r>
+        <w:t xml:space="preserve">Handy resource on deploying a BERT model: </w:t>
+      </w:r>
+    </w:p>
+    <w:p>
+      <w:hyperlink r:id="rId6" w:history="1">
+        <w:r>
+          <w:rPr>
+            <w:rStyle w:val="Hyperlink"/>
+          </w:rPr>
+          <w:t>https://www.modelbit.com/blog/deploying-a-bert-model-to-a-rest-api-endpoint-for-text-classification</w:t>
+        </w:r>
+      </w:hyperlink>
+    </w:p>
+    <w:p/>
+    <w:p/>
+    <w:p>
+      <w:r>
+        <w:t>Another handy BERT deployment resource:</w:t>
+      </w:r>
+    </w:p>
+    <w:p>
+      <w:hyperlink r:id="rId7" w:history="1">
+        <w:r>
+          <w:rPr>
+            <w:rStyle w:val="Hyperlink"/>
+          </w:rPr>
+          <w:t>https://towardsdatascience.com/deploy-an-nlp-pipeline-flask-heroku-bert-f13a302efd9d</w:t>
+        </w:r>
+      </w:hyperlink>
+    </w:p>
+    <w:p/>
+    <w:p>
+      <w:proofErr w:type="spellStart"/>
+      <w:r>
+        <w:t>Github</w:t>
+      </w:r>
+      <w:proofErr w:type="spellEnd"/>
+      <w:r>
+        <w:t xml:space="preserve"> Repo </w:t>
+      </w:r>
+      <w:r>
+        <w:t xml:space="preserve">for an NLP exercise: </w:t>
+      </w:r>
+      <w:hyperlink r:id="rId8" w:history="1">
+        <w:r>
+          <w:rPr>
+            <w:rStyle w:val="Hyperlink"/>
+          </w:rPr>
+          <w:t>https://github.com/KeithGalli/pycon2020</w:t>
+        </w:r>
+      </w:hyperlink>
+    </w:p>
+    <w:p>
+      <w:hyperlink r:id="rId9" w:history="1">
+        <w:r>
+          <w:rPr>
+            <w:rStyle w:val="Hyperlink"/>
+          </w:rPr>
+          <w:t>https://www.youtube.com/watch?v=M7SWr5xObkA</w:t>
         </w:r>
       </w:hyperlink>
     </w:p>

</xml_diff>